<commit_message>
updated(replaced) the CV with web dev version
</commit_message>
<xml_diff>
--- a/files/Chan Kim.docx
+++ b/files/Chan Kim.docx
@@ -126,23 +126,31 @@
     </w:p>
     <w:p>
       <w:pPr>
+        <w:pStyle w:val="Body"/>
         <w:jc w:val="center"/>
         <w:rPr>
-          <w:sz w:val="20"/>
-          <w:szCs w:val="20"/>
-        </w:rPr>
-      </w:pPr>
-      <w:r>
-        <w:rPr>
-          <w:sz w:val="20"/>
-          <w:szCs w:val="20"/>
-        </w:rPr>
-        <w:t>Works</w:t>
-      </w:r>
-      <w:r>
-        <w:rPr>
-          <w:sz w:val="20"/>
-          <w:szCs w:val="20"/>
+          <w:rStyle w:val="Hyperlink"/>
+          <w:rFonts w:ascii="Times New Roman" w:eastAsia="굴림" w:hAnsi="Times New Roman"/>
+          <w:sz w:val="20"/>
+          <w:szCs w:val="20"/>
+          <w:lang w:val="en-GB"/>
+        </w:rPr>
+      </w:pPr>
+      <w:r>
+        <w:rPr>
+          <w:rFonts w:ascii="Times New Roman" w:eastAsia="굴림" w:hAnsi="Times New Roman" w:cs="Times New Roman" w:hint="eastAsia"/>
+          <w:sz w:val="20"/>
+          <w:szCs w:val="20"/>
+          <w:lang w:val="en-GB"/>
+        </w:rPr>
+        <w:t>Website</w:t>
+      </w:r>
+      <w:r>
+        <w:rPr>
+          <w:rFonts w:ascii="Times New Roman" w:eastAsia="굴림" w:hAnsi="Times New Roman" w:cs="Times New Roman"/>
+          <w:sz w:val="20"/>
+          <w:szCs w:val="20"/>
+          <w:lang w:val="en-GB"/>
         </w:rPr>
         <w:t xml:space="preserve">: </w:t>
       </w:r>
@@ -150,10 +158,10 @@
         <w:r>
           <w:rPr>
             <w:rStyle w:val="Hyperlink"/>
-            <w:rFonts w:cs="Mangal" w:hint="eastAsia"/>
+            <w:rFonts w:ascii="Times New Roman" w:eastAsia="굴림" w:hAnsi="Times New Roman" w:hint="eastAsia"/>
             <w:sz w:val="20"/>
             <w:szCs w:val="20"/>
-            <w:lang w:eastAsia="ko-KR"/>
+            <w:lang w:val="en-GB"/>
           </w:rPr>
           <w:t>ckim.dev</w:t>
         </w:r>
@@ -164,39 +172,28 @@
         <w:pStyle w:val="Body"/>
         <w:jc w:val="center"/>
         <w:rPr>
+          <w:rFonts w:ascii="Arial" w:eastAsiaTheme="minorEastAsia" w:hAnsi="Arial" w:cs="Arial"/>
+          <w:color w:val="3366FF"/>
+          <w:sz w:val="20"/>
+          <w:szCs w:val="20"/>
+          <w:lang w:val="en-GB"/>
+        </w:rPr>
+      </w:pPr>
+      <w:r>
+        <w:rPr>
           <w:rFonts w:ascii="Arial" w:hAnsi="Arial" w:cs="Arial"/>
           <w:color w:val="3366FF"/>
           <w:sz w:val="20"/>
           <w:szCs w:val="20"/>
           <w:lang w:val="en-GB"/>
         </w:rPr>
-      </w:pPr>
-      <w:r>
-        <w:rPr>
-          <w:rFonts w:ascii="Arial" w:hAnsi="Arial" w:cs="Arial"/>
-          <w:color w:val="3366FF"/>
-          <w:sz w:val="20"/>
-          <w:szCs w:val="20"/>
-          <w:lang w:val="en-GB"/>
-        </w:rPr>
         <w:pict w14:anchorId="1BAD64A7">
-          <v:rect id="_x0000_i1031" style="width:0;height:1.5pt" o:hralign="center" o:hrstd="t" o:hr="t" fillcolor="#a0a0a0" stroked="f"/>
+          <v:rect id="_x0000_i1025" style="width:0;height:1.5pt" o:hralign="center" o:hrstd="t" o:hr="t" fillcolor="#a0a0a0" stroked="f"/>
         </w:pict>
       </w:r>
     </w:p>
     <w:p>
       <w:pPr>
-        <w:rPr>
-          <w:rFonts w:cs="Times New Roman"/>
-          <w:b/>
-          <w:sz w:val="4"/>
-          <w:szCs w:val="4"/>
-          <w:u w:val="single"/>
-        </w:rPr>
-      </w:pPr>
-    </w:p>
-    <w:p>
-      <w:pPr>
         <w:jc w:val="both"/>
         <w:rPr>
           <w:bCs/>
@@ -205,6 +202,14 @@
           <w:lang w:eastAsia="ko-KR"/>
         </w:rPr>
       </w:pPr>
+      <w:r>
+        <w:rPr>
+          <w:bCs/>
+          <w:sz w:val="20"/>
+          <w:szCs w:val="20"/>
+        </w:rPr>
+        <w:t>I'm a Computer Science grad</w:t>
+      </w:r>
       <w:r>
         <w:rPr>
           <w:rFonts w:hint="eastAsia"/>
@@ -213,7 +218,7 @@
           <w:szCs w:val="20"/>
           <w:lang w:eastAsia="ko-KR"/>
         </w:rPr>
-        <w:t xml:space="preserve">Hi there! </w:t>
+        <w:t>uate</w:t>
       </w:r>
       <w:r>
         <w:rPr>
@@ -221,27 +226,37 @@
           <w:sz w:val="20"/>
           <w:szCs w:val="20"/>
         </w:rPr>
-        <w:t>I'm a recent Computer Science grad on the lookout for exciting software developer roles where I can put my skills into action and keep learning along the way. I'm all about diving into new challenges and pushing the boundaries with innovative solutions.</w:t>
-      </w:r>
-    </w:p>
-    <w:p>
-      <w:pPr>
-        <w:ind w:left="160" w:firstLine="720"/>
+        <w:t xml:space="preserve"> excited to dive into web development roles where I can use and grow my skills. I’m looking forward to new learning opportunities and helping create cool, innovative web solutions.</w:t>
+      </w:r>
+      <w:r>
+        <w:rPr>
+          <w:rFonts w:hint="eastAsia"/>
+          <w:bCs/>
+          <w:sz w:val="20"/>
+          <w:szCs w:val="20"/>
+          <w:lang w:eastAsia="ko-KR"/>
+        </w:rPr>
+        <w:t xml:space="preserve"> </w:t>
+      </w:r>
+      <w:r>
+        <w:rPr>
+          <w:bCs/>
+          <w:sz w:val="20"/>
+          <w:szCs w:val="20"/>
+          <w:lang w:eastAsia="ko-KR"/>
+        </w:rPr>
+        <w:t>I have a strong interest in both frontend and backend development, eager to build user-friendly interfaces and robust server-side applications.</w:t>
+      </w:r>
+    </w:p>
+    <w:p>
+      <w:pPr>
         <w:jc w:val="both"/>
         <w:rPr>
           <w:bCs/>
-          <w:sz w:val="20"/>
-          <w:szCs w:val="20"/>
-        </w:rPr>
-      </w:pPr>
-      <w:r>
-        <w:rPr>
-          <w:bCs/>
-          <w:sz w:val="20"/>
-          <w:szCs w:val="20"/>
-        </w:rPr>
-        <w:t>Strong problem-solving abilities and analytical thinking</w:t>
-      </w:r>
+          <w:sz w:val="8"/>
+          <w:szCs w:val="8"/>
+        </w:rPr>
+      </w:pPr>
     </w:p>
     <w:p>
       <w:pPr>
@@ -251,7 +266,6 @@
           <w:numId w:val="12"/>
         </w:numPr>
         <w:ind w:leftChars="0"/>
-        <w:jc w:val="both"/>
         <w:rPr>
           <w:bCs/>
           <w:sz w:val="20"/>
@@ -261,12 +275,81 @@
       </w:pPr>
       <w:r>
         <w:rPr>
+          <w:b/>
+          <w:sz w:val="20"/>
+          <w:szCs w:val="20"/>
+          <w:lang w:val="en-GB" w:eastAsia="ko-KR"/>
+        </w:rPr>
+        <w:t>Problem</w:t>
+      </w:r>
+      <w:r>
+        <w:rPr>
+          <w:rFonts w:hint="eastAsia"/>
+          <w:b/>
+          <w:sz w:val="20"/>
+          <w:szCs w:val="20"/>
+          <w:lang w:val="en-GB" w:eastAsia="ko-KR"/>
+        </w:rPr>
+        <w:t xml:space="preserve"> </w:t>
+      </w:r>
+      <w:r>
+        <w:rPr>
+          <w:rFonts w:hint="eastAsia"/>
+          <w:b/>
+          <w:sz w:val="20"/>
+          <w:szCs w:val="20"/>
+          <w:lang w:val="en-GB" w:eastAsia="ko-KR"/>
+        </w:rPr>
+        <w:t>S</w:t>
+      </w:r>
+      <w:r>
+        <w:rPr>
+          <w:rFonts w:hint="eastAsia"/>
+          <w:b/>
+          <w:sz w:val="20"/>
+          <w:szCs w:val="20"/>
+          <w:lang w:val="en-GB" w:eastAsia="ko-KR"/>
+        </w:rPr>
+        <w:t>olver</w:t>
+      </w:r>
+      <w:r>
+        <w:rPr>
+          <w:rFonts w:hint="eastAsia"/>
           <w:bCs/>
           <w:sz w:val="20"/>
           <w:szCs w:val="20"/>
-          <w:lang w:val="en-GB"/>
-        </w:rPr>
-        <w:t>Solid foundation in mathematics and logical reasoning</w:t>
+          <w:lang w:val="en-GB" w:eastAsia="ko-KR"/>
+        </w:rPr>
+        <w:t>:</w:t>
+      </w:r>
+      <w:r>
+        <w:rPr>
+          <w:rFonts w:hint="eastAsia"/>
+          <w:bCs/>
+          <w:sz w:val="20"/>
+          <w:szCs w:val="20"/>
+          <w:lang w:val="en-GB" w:eastAsia="ko-KR"/>
+        </w:rPr>
+        <w:t xml:space="preserve"> </w:t>
+      </w:r>
+      <w:r>
+        <w:rPr>
+          <w:bCs/>
+          <w:sz w:val="20"/>
+          <w:szCs w:val="20"/>
+          <w:lang w:eastAsia="ko-KR"/>
+        </w:rPr>
+        <w:t>I enjoy tackling challenges and finding effective solutions</w:t>
+      </w:r>
+      <w:r>
+        <w:rPr>
+          <w:rFonts w:hint="eastAsia"/>
+          <w:bCs/>
+          <w:sz w:val="20"/>
+          <w:szCs w:val="20"/>
+          <w:lang w:eastAsia="ko-KR"/>
+        </w:rPr>
+        <w:t>.</w:t>
       </w:r>
     </w:p>
     <w:p>
@@ -277,22 +360,30 @@
           <w:numId w:val="12"/>
         </w:numPr>
         <w:ind w:leftChars="0"/>
-        <w:jc w:val="both"/>
+        <w:rPr>
+          <w:b/>
+          <w:sz w:val="20"/>
+          <w:szCs w:val="20"/>
+          <w:lang w:eastAsia="ko-KR"/>
+        </w:rPr>
+      </w:pPr>
+      <w:r>
+        <w:rPr>
+          <w:b/>
+          <w:sz w:val="20"/>
+          <w:szCs w:val="20"/>
+          <w:lang w:val="en-GB"/>
+        </w:rPr>
+        <w:t>Creative Thinker</w:t>
+      </w:r>
+      <w:r>
         <w:rPr>
           <w:bCs/>
           <w:sz w:val="20"/>
           <w:szCs w:val="20"/>
           <w:lang w:val="en-GB"/>
         </w:rPr>
-      </w:pPr>
-      <w:r>
-        <w:rPr>
-          <w:bCs/>
-          <w:sz w:val="20"/>
-          <w:szCs w:val="20"/>
-          <w:lang w:val="en-GB"/>
-        </w:rPr>
-        <w:t>Open-minded and capable of approaching problems from different angles</w:t>
+        <w:t>: I like looking at problems from different perspectives to find the best solutions.</w:t>
       </w:r>
     </w:p>
     <w:p>
@@ -303,41 +394,125 @@
           <w:numId w:val="12"/>
         </w:numPr>
         <w:ind w:leftChars="0"/>
+        <w:rPr>
+          <w:b/>
+          <w:sz w:val="20"/>
+          <w:szCs w:val="20"/>
+          <w:lang w:eastAsia="ko-KR"/>
+        </w:rPr>
+      </w:pPr>
+      <w:r>
+        <w:rPr>
+          <w:b/>
+          <w:bCs/>
+          <w:sz w:val="20"/>
+          <w:szCs w:val="20"/>
+          <w:lang w:val="en-GB" w:eastAsia="ko-KR"/>
+        </w:rPr>
+        <w:t>Fast Learner</w:t>
+      </w:r>
+      <w:r>
+        <w:rPr>
+          <w:bCs/>
+          <w:sz w:val="20"/>
+          <w:szCs w:val="20"/>
+          <w:lang w:val="en-GB" w:eastAsia="ko-KR"/>
+        </w:rPr>
+        <w:t>:</w:t>
+      </w:r>
+      <w:r>
+        <w:rPr>
+          <w:b/>
+          <w:sz w:val="20"/>
+          <w:szCs w:val="20"/>
+          <w:lang w:val="en-GB" w:eastAsia="ko-KR"/>
+        </w:rPr>
+        <w:t xml:space="preserve"> </w:t>
+      </w:r>
+      <w:r>
+        <w:rPr>
+          <w:bCs/>
+          <w:sz w:val="20"/>
+          <w:szCs w:val="20"/>
+          <w:lang w:val="en-GB" w:eastAsia="ko-KR"/>
+        </w:rPr>
+        <w:t>I’m passionate about learning new things and constantly improving my skills.</w:t>
+      </w:r>
+    </w:p>
+    <w:p>
+      <w:pPr>
+        <w:pStyle w:val="ListParagraph"/>
+        <w:numPr>
+          <w:ilvl w:val="0"/>
+          <w:numId w:val="12"/>
+        </w:numPr>
+        <w:ind w:leftChars="0"/>
+        <w:rPr>
+          <w:b/>
+          <w:sz w:val="20"/>
+          <w:szCs w:val="20"/>
+          <w:lang w:eastAsia="ko-KR"/>
+        </w:rPr>
+      </w:pPr>
+      <w:r>
+        <w:rPr>
+          <w:b/>
+          <w:bCs/>
+          <w:sz w:val="20"/>
+          <w:szCs w:val="20"/>
+          <w:lang w:val="en-GB" w:eastAsia="ko-KR"/>
+        </w:rPr>
+        <w:t>Diligent Worker</w:t>
+      </w:r>
+      <w:r>
+        <w:rPr>
+          <w:b/>
+          <w:sz w:val="20"/>
+          <w:szCs w:val="20"/>
+          <w:lang w:val="en-GB" w:eastAsia="ko-KR"/>
+        </w:rPr>
+        <w:t xml:space="preserve">: </w:t>
+      </w:r>
+      <w:r>
+        <w:rPr>
+          <w:bCs/>
+          <w:sz w:val="20"/>
+          <w:szCs w:val="20"/>
+          <w:lang w:val="en-GB" w:eastAsia="ko-KR"/>
+        </w:rPr>
+        <w:t xml:space="preserve">I'm dedicated and </w:t>
+      </w:r>
+      <w:r>
+        <w:rPr>
+          <w:rFonts w:hint="eastAsia"/>
+          <w:bCs/>
+          <w:sz w:val="20"/>
+          <w:szCs w:val="20"/>
+          <w:lang w:val="en-GB" w:eastAsia="ko-KR"/>
+        </w:rPr>
+        <w:t xml:space="preserve">I </w:t>
+      </w:r>
+      <w:r>
+        <w:rPr>
+          <w:bCs/>
+          <w:sz w:val="20"/>
+          <w:szCs w:val="20"/>
+          <w:lang w:val="en-GB" w:eastAsia="ko-KR"/>
+        </w:rPr>
+        <w:t>make sure to get things done on time.</w:t>
+      </w:r>
+    </w:p>
+    <w:p>
+      <w:pPr>
         <w:jc w:val="both"/>
         <w:rPr>
-          <w:bCs/>
-          <w:sz w:val="20"/>
-          <w:szCs w:val="20"/>
-          <w:lang w:val="en-GB"/>
-        </w:rPr>
-      </w:pPr>
-      <w:r>
-        <w:rPr>
-          <w:bCs/>
-          <w:sz w:val="20"/>
-          <w:szCs w:val="20"/>
-          <w:lang w:val="en-GB"/>
-        </w:rPr>
-        <w:t>Quick learner with a passion for continuous improvement</w:t>
-      </w:r>
-    </w:p>
-    <w:p>
-      <w:pPr>
-        <w:jc w:val="both"/>
-        <w:rPr>
-          <w:b/>
-          <w:sz w:val="20"/>
-          <w:szCs w:val="20"/>
-          <w:lang w:eastAsia="ko-KR"/>
-        </w:rPr>
-      </w:pPr>
-      <w:r>
-        <w:rPr>
-          <w:rFonts w:ascii="Arial" w:hAnsi="Arial" w:cs="Arial"/>
-          <w:color w:val="3366FF"/>
-          <w:sz w:val="20"/>
-          <w:szCs w:val="20"/>
-        </w:rPr>
+          <w:b/>
+          <w:sz w:val="20"/>
+          <w:szCs w:val="20"/>
+          <w:lang w:eastAsia="ko-KR"/>
+        </w:rPr>
+      </w:pPr>
+      <w:r>
         <w:pict w14:anchorId="7845D85B">
           <v:rect id="_x0000_i1026" style="width:0;height:1.5pt" o:hralign="center" o:hrstd="t" o:hr="t" fillcolor="#a0a0a0" stroked="f"/>
         </w:pict>
@@ -569,22 +744,7 @@
       </w:r>
       <w:r>
         <w:rPr>
-          <w:sz w:val="20"/>
-          <w:szCs w:val="20"/>
-          <w:lang w:val="en-GB" w:eastAsia="ko-KR"/>
-        </w:rPr>
-        <w:t>Software Engineering</w:t>
-      </w:r>
-      <w:r>
-        <w:rPr>
-          <w:sz w:val="20"/>
-          <w:szCs w:val="20"/>
-          <w:lang w:val="en-GB" w:eastAsia="ko-KR"/>
-        </w:rPr>
-        <w:t xml:space="preserve">, </w:t>
-      </w:r>
-      <w:r>
-        <w:rPr>
+          <w:rFonts w:hint="eastAsia"/>
           <w:sz w:val="20"/>
           <w:szCs w:val="20"/>
           <w:lang w:val="en-GB" w:eastAsia="ko-KR"/>
@@ -593,27 +753,39 @@
       </w:r>
       <w:r>
         <w:rPr>
-          <w:sz w:val="20"/>
-          <w:szCs w:val="20"/>
-          <w:lang w:val="en-GB" w:eastAsia="ko-KR"/>
-        </w:rPr>
-        <w:t>Software Design</w:t>
-      </w:r>
-      <w:r>
-        <w:rPr>
-          <w:sz w:val="20"/>
-          <w:szCs w:val="20"/>
-          <w:lang w:val="en-GB" w:eastAsia="ko-KR"/>
-        </w:rPr>
-        <w:t xml:space="preserve">, </w:t>
-      </w:r>
-      <w:r>
-        <w:rPr>
-          <w:sz w:val="20"/>
-          <w:szCs w:val="20"/>
-          <w:lang w:val="en-GB" w:eastAsia="ko-KR"/>
-        </w:rPr>
-        <w:t>Algorithms and Complexity</w:t>
+          <w:rFonts w:hint="eastAsia"/>
+          <w:sz w:val="20"/>
+          <w:szCs w:val="20"/>
+          <w:lang w:val="en-GB" w:eastAsia="ko-KR"/>
+        </w:rPr>
+        <w:t xml:space="preserve">User-centred design, </w:t>
+      </w:r>
+      <w:r>
+        <w:rPr>
+          <w:rFonts w:hint="eastAsia"/>
+          <w:sz w:val="20"/>
+          <w:szCs w:val="20"/>
+          <w:lang w:val="en-GB" w:eastAsia="ko-KR"/>
+        </w:rPr>
+        <w:t>Internet Services,</w:t>
+      </w:r>
+      <w:r>
+        <w:rPr>
+          <w:rFonts w:hint="eastAsia"/>
+          <w:sz w:val="20"/>
+          <w:szCs w:val="20"/>
+          <w:lang w:val="en-GB" w:eastAsia="ko-KR"/>
+        </w:rPr>
+        <w:t xml:space="preserve"> </w:t>
+      </w:r>
+      <w:r>
+        <w:rPr>
+          <w:rFonts w:hint="eastAsia"/>
+          <w:sz w:val="20"/>
+          <w:szCs w:val="20"/>
+          <w:lang w:val="en-GB" w:eastAsia="ko-KR"/>
+        </w:rPr>
+        <w:t>Operating Systems</w:t>
       </w:r>
     </w:p>
     <w:p>
@@ -926,7 +1098,7 @@
           <w:tab w:val="left" w:pos="524"/>
           <w:tab w:val="right" w:pos="9630"/>
         </w:tabs>
-        <w:ind w:left="98" w:hangingChars="50" w:hanging="98"/>
+        <w:ind w:left="100" w:hangingChars="50" w:hanging="100"/>
         <w:rPr>
           <w:b/>
           <w:sz w:val="20"/>
@@ -1043,27 +1215,29 @@
       </w:pPr>
       <w:r>
         <w:rPr>
-          <w:sz w:val="20"/>
-          <w:szCs w:val="20"/>
-          <w:lang w:val="en-GB" w:eastAsia="ko-KR"/>
-        </w:rPr>
-        <w:t>Managed IT</w:t>
-      </w:r>
-      <w:r>
-        <w:rPr>
-          <w:sz w:val="20"/>
-          <w:szCs w:val="20"/>
-          <w:lang w:val="en-GB" w:eastAsia="ko-KR"/>
-        </w:rPr>
-        <w:t>-</w:t>
-      </w:r>
-      <w:r>
-        <w:rPr>
-          <w:sz w:val="20"/>
-          <w:szCs w:val="20"/>
-          <w:lang w:val="en-GB" w:eastAsia="ko-KR"/>
-        </w:rPr>
-        <w:t>related contracts, negotiating terms and ensuring compliance</w:t>
+          <w:rFonts w:hint="eastAsia"/>
+          <w:sz w:val="20"/>
+          <w:szCs w:val="20"/>
+          <w:lang w:val="en-GB" w:eastAsia="ko-KR"/>
+        </w:rPr>
+        <w:t xml:space="preserve">Resolved and respond </w:t>
+      </w:r>
+      <w:r>
+        <w:rPr>
+          <w:sz w:val="20"/>
+          <w:szCs w:val="20"/>
+          <w:lang w:val="en-GB" w:eastAsia="ko-KR"/>
+        </w:rPr>
+        <w:t>adequately</w:t>
+      </w:r>
+      <w:r>
+        <w:rPr>
+          <w:rFonts w:hint="eastAsia"/>
+          <w:sz w:val="20"/>
+          <w:szCs w:val="20"/>
+          <w:lang w:val="en-GB" w:eastAsia="ko-KR"/>
+        </w:rPr>
+        <w:t xml:space="preserve"> to sudden IT-related problems</w:t>
       </w:r>
     </w:p>
     <w:p>
@@ -1089,7 +1263,23 @@
           <w:szCs w:val="20"/>
           <w:lang w:val="en-GB" w:eastAsia="ko-KR"/>
         </w:rPr>
-        <w:t>Set up PCs tailored to specific departmental needs, ensuring security compliance</w:t>
+        <w:t>Managed IT</w:t>
+      </w:r>
+      <w:r>
+        <w:rPr>
+          <w:sz w:val="20"/>
+          <w:szCs w:val="20"/>
+          <w:lang w:val="en-GB" w:eastAsia="ko-KR"/>
+        </w:rPr>
+        <w:t>-</w:t>
+      </w:r>
+      <w:r>
+        <w:rPr>
+          <w:sz w:val="20"/>
+          <w:szCs w:val="20"/>
+          <w:lang w:val="en-GB" w:eastAsia="ko-KR"/>
+        </w:rPr>
+        <w:t>related contracts, negotiating terms and ensuring compliance</w:t>
       </w:r>
     </w:p>
     <w:p>
@@ -1115,105 +1305,7 @@
           <w:szCs w:val="20"/>
           <w:lang w:val="en-GB" w:eastAsia="ko-KR"/>
         </w:rPr>
-        <w:t>Conducted disaster recovery system testing, analysing and reporting results to enhance system reliability</w:t>
-      </w:r>
-    </w:p>
-    <w:p>
-      <w:pPr>
-        <w:jc w:val="both"/>
-        <w:rPr>
-          <w:rFonts w:cs="Times New Roman"/>
-          <w:sz w:val="14"/>
-          <w:szCs w:val="14"/>
-        </w:rPr>
-      </w:pPr>
-    </w:p>
-    <w:p>
-      <w:pPr>
-        <w:tabs>
-          <w:tab w:val="left" w:pos="524"/>
-          <w:tab w:val="right" w:pos="9630"/>
-        </w:tabs>
-        <w:ind w:left="98" w:hangingChars="50" w:hanging="98"/>
-        <w:rPr>
-          <w:b/>
-          <w:sz w:val="20"/>
-          <w:szCs w:val="20"/>
-          <w:lang w:eastAsia="ko-KR"/>
-        </w:rPr>
-      </w:pPr>
-      <w:bookmarkStart w:id="0" w:name="_Hlk146623857"/>
-      <w:r>
-        <w:rPr>
-          <w:b/>
-          <w:sz w:val="20"/>
-          <w:szCs w:val="20"/>
-          <w:lang w:eastAsia="ko-KR"/>
-        </w:rPr>
-        <w:t>Website Developer, Felixstowe International College</w:t>
-      </w:r>
-      <w:r>
-        <w:rPr>
-          <w:b/>
-          <w:sz w:val="20"/>
-          <w:szCs w:val="20"/>
-          <w:lang w:eastAsia="ko-KR"/>
-        </w:rPr>
-        <w:tab/>
-      </w:r>
-      <w:r>
-        <w:rPr>
-          <w:b/>
-          <w:sz w:val="20"/>
-          <w:szCs w:val="20"/>
-          <w:lang w:eastAsia="ko-KR"/>
-        </w:rPr>
-        <w:t xml:space="preserve">Sep </w:t>
-      </w:r>
-      <w:r>
-        <w:rPr>
-          <w:b/>
-          <w:sz w:val="20"/>
-          <w:szCs w:val="20"/>
-          <w:lang w:eastAsia="ko-KR"/>
-        </w:rPr>
-        <w:t>2016</w:t>
-      </w:r>
-      <w:r>
-        <w:rPr>
-          <w:b/>
-          <w:sz w:val="20"/>
-          <w:szCs w:val="20"/>
-          <w:lang w:eastAsia="ko-KR"/>
-        </w:rPr>
-        <w:t xml:space="preserve"> –</w:t>
-      </w:r>
-      <w:r>
-        <w:rPr>
-          <w:b/>
-          <w:sz w:val="20"/>
-          <w:szCs w:val="20"/>
-          <w:lang w:eastAsia="ko-KR"/>
-        </w:rPr>
-        <w:t xml:space="preserve"> Dec</w:t>
-      </w:r>
-      <w:r>
-        <w:rPr>
-          <w:b/>
-          <w:sz w:val="20"/>
-          <w:szCs w:val="20"/>
-          <w:lang w:eastAsia="ko-KR"/>
-        </w:rPr>
-        <w:t xml:space="preserve"> </w:t>
-      </w:r>
-      <w:r>
-        <w:rPr>
-          <w:b/>
-          <w:sz w:val="20"/>
-          <w:szCs w:val="20"/>
-          <w:lang w:eastAsia="ko-KR"/>
-        </w:rPr>
-        <w:t>2022</w:t>
+        <w:t>Set up PCs tailored to specific departmental needs, ensuring security compliance</w:t>
       </w:r>
     </w:p>
     <w:p>
@@ -1239,31 +1331,105 @@
           <w:szCs w:val="20"/>
           <w:lang w:val="en-GB" w:eastAsia="ko-KR"/>
         </w:rPr>
-        <w:t xml:space="preserve">Designed and developed </w:t>
-      </w:r>
-      <w:r>
-        <w:rPr>
-          <w:sz w:val="20"/>
-          <w:szCs w:val="20"/>
-          <w:lang w:val="en-GB" w:eastAsia="ko-KR"/>
-        </w:rPr>
-        <w:t>the official school</w:t>
-      </w:r>
-      <w:r>
-        <w:rPr>
-          <w:sz w:val="20"/>
-          <w:szCs w:val="20"/>
-          <w:lang w:val="en-GB" w:eastAsia="ko-KR"/>
-        </w:rPr>
-        <w:t xml:space="preserve"> website </w:t>
-      </w:r>
-      <w:r>
-        <w:rPr>
-          <w:sz w:val="20"/>
-          <w:szCs w:val="20"/>
-          <w:lang w:val="en-GB" w:eastAsia="ko-KR"/>
-        </w:rPr>
-        <w:t>to replace the outdated version</w:t>
+        <w:t>Conducted disaster recovery system testing, analysing and reporting results to enhance system reliability</w:t>
+      </w:r>
+    </w:p>
+    <w:p>
+      <w:pPr>
+        <w:jc w:val="both"/>
+        <w:rPr>
+          <w:rFonts w:cs="Times New Roman"/>
+          <w:sz w:val="14"/>
+          <w:szCs w:val="14"/>
+        </w:rPr>
+      </w:pPr>
+    </w:p>
+    <w:p>
+      <w:pPr>
+        <w:tabs>
+          <w:tab w:val="left" w:pos="524"/>
+          <w:tab w:val="right" w:pos="9630"/>
+        </w:tabs>
+        <w:ind w:left="100" w:hangingChars="50" w:hanging="100"/>
+        <w:rPr>
+          <w:b/>
+          <w:sz w:val="20"/>
+          <w:szCs w:val="20"/>
+          <w:lang w:eastAsia="ko-KR"/>
+        </w:rPr>
+      </w:pPr>
+      <w:bookmarkStart w:id="0" w:name="_Hlk146623857"/>
+      <w:r>
+        <w:rPr>
+          <w:b/>
+          <w:sz w:val="20"/>
+          <w:szCs w:val="20"/>
+          <w:lang w:eastAsia="ko-KR"/>
+        </w:rPr>
+        <w:t>Website Developer, Felixstowe International College</w:t>
+      </w:r>
+      <w:r>
+        <w:rPr>
+          <w:b/>
+          <w:sz w:val="20"/>
+          <w:szCs w:val="20"/>
+          <w:lang w:eastAsia="ko-KR"/>
+        </w:rPr>
+        <w:tab/>
+      </w:r>
+      <w:r>
+        <w:rPr>
+          <w:b/>
+          <w:sz w:val="20"/>
+          <w:szCs w:val="20"/>
+          <w:lang w:eastAsia="ko-KR"/>
+        </w:rPr>
+        <w:t xml:space="preserve">Sep </w:t>
+      </w:r>
+      <w:r>
+        <w:rPr>
+          <w:b/>
+          <w:sz w:val="20"/>
+          <w:szCs w:val="20"/>
+          <w:lang w:eastAsia="ko-KR"/>
+        </w:rPr>
+        <w:t>2016</w:t>
+      </w:r>
+      <w:r>
+        <w:rPr>
+          <w:b/>
+          <w:sz w:val="20"/>
+          <w:szCs w:val="20"/>
+          <w:lang w:eastAsia="ko-KR"/>
+        </w:rPr>
+        <w:t xml:space="preserve"> –</w:t>
+      </w:r>
+      <w:r>
+        <w:rPr>
+          <w:b/>
+          <w:sz w:val="20"/>
+          <w:szCs w:val="20"/>
+          <w:lang w:eastAsia="ko-KR"/>
+        </w:rPr>
+        <w:t xml:space="preserve"> Dec</w:t>
+      </w:r>
+      <w:r>
+        <w:rPr>
+          <w:b/>
+          <w:sz w:val="20"/>
+          <w:szCs w:val="20"/>
+          <w:lang w:eastAsia="ko-KR"/>
+        </w:rPr>
+        <w:t xml:space="preserve"> </w:t>
+      </w:r>
+      <w:r>
+        <w:rPr>
+          <w:b/>
+          <w:sz w:val="20"/>
+          <w:szCs w:val="20"/>
+          <w:lang w:eastAsia="ko-KR"/>
+        </w:rPr>
+        <w:t>2022</w:t>
       </w:r>
     </w:p>
     <w:p>
@@ -1289,7 +1455,31 @@
           <w:szCs w:val="20"/>
           <w:lang w:val="en-GB" w:eastAsia="ko-KR"/>
         </w:rPr>
-        <w:t>Conducted effective communication with marketing manager and the headteacher to identify requirements</w:t>
+        <w:t xml:space="preserve">Designed and developed </w:t>
+      </w:r>
+      <w:r>
+        <w:rPr>
+          <w:sz w:val="20"/>
+          <w:szCs w:val="20"/>
+          <w:lang w:val="en-GB" w:eastAsia="ko-KR"/>
+        </w:rPr>
+        <w:t>the official school</w:t>
+      </w:r>
+      <w:r>
+        <w:rPr>
+          <w:sz w:val="20"/>
+          <w:szCs w:val="20"/>
+          <w:lang w:val="en-GB" w:eastAsia="ko-KR"/>
+        </w:rPr>
+        <w:t xml:space="preserve"> website </w:t>
+      </w:r>
+      <w:r>
+        <w:rPr>
+          <w:sz w:val="20"/>
+          <w:szCs w:val="20"/>
+          <w:lang w:val="en-GB" w:eastAsia="ko-KR"/>
+        </w:rPr>
+        <w:t>to replace the outdated version</w:t>
       </w:r>
     </w:p>
     <w:p>
@@ -1315,7 +1505,7 @@
           <w:szCs w:val="20"/>
           <w:lang w:val="en-GB" w:eastAsia="ko-KR"/>
         </w:rPr>
-        <w:t>Ensured compliance with The Office for Standards in Education (Ofsted) requirements.</w:t>
+        <w:t>Conducted effective communication with marketing manager and the headteacher to identify requirements</w:t>
       </w:r>
     </w:p>
     <w:p>
@@ -1341,6 +1531,32 @@
           <w:szCs w:val="20"/>
           <w:lang w:val="en-GB" w:eastAsia="ko-KR"/>
         </w:rPr>
+        <w:t>Ensured compliance with The Office for Standards in Education (Ofsted) requirements.</w:t>
+      </w:r>
+    </w:p>
+    <w:p>
+      <w:pPr>
+        <w:pStyle w:val="ListParagraph"/>
+        <w:numPr>
+          <w:ilvl w:val="0"/>
+          <w:numId w:val="13"/>
+        </w:numPr>
+        <w:tabs>
+          <w:tab w:val="left" w:pos="524"/>
+        </w:tabs>
+        <w:ind w:leftChars="0"/>
+        <w:rPr>
+          <w:sz w:val="20"/>
+          <w:szCs w:val="20"/>
+          <w:lang w:val="en-GB" w:eastAsia="ko-KR"/>
+        </w:rPr>
+      </w:pPr>
+      <w:r>
+        <w:rPr>
+          <w:sz w:val="20"/>
+          <w:szCs w:val="20"/>
+          <w:lang w:val="en-GB" w:eastAsia="ko-KR"/>
+        </w:rPr>
         <w:t>S</w:t>
       </w:r>
       <w:r>
@@ -1370,7 +1586,7 @@
           <w:tab w:val="left" w:pos="524"/>
           <w:tab w:val="right" w:pos="9630"/>
         </w:tabs>
-        <w:ind w:left="98" w:hangingChars="50" w:hanging="98"/>
+        <w:ind w:left="100" w:hangingChars="50" w:hanging="100"/>
         <w:rPr>
           <w:b/>
           <w:sz w:val="20"/>
@@ -1523,7 +1739,7 @@
           <w:tab w:val="left" w:pos="524"/>
           <w:tab w:val="right" w:pos="9630"/>
         </w:tabs>
-        <w:ind w:left="98" w:hangingChars="50" w:hanging="98"/>
+        <w:ind w:left="100" w:hangingChars="50" w:hanging="100"/>
         <w:rPr>
           <w:b/>
           <w:sz w:val="20"/>
@@ -1741,148 +1957,12 @@
         <w:rPr>
           <w:rFonts w:cs="Times New Roman"/>
           <w:b/>
-          <w:sz w:val="8"/>
-          <w:szCs w:val="8"/>
+          <w:sz w:val="10"/>
+          <w:szCs w:val="10"/>
           <w:u w:val="single"/>
           <w:lang w:eastAsia="ko-KR"/>
         </w:rPr>
       </w:pPr>
-    </w:p>
-    <w:p>
-      <w:pPr>
-        <w:spacing w:line="26" w:lineRule="atLeast"/>
-        <w:jc w:val="both"/>
-        <w:rPr>
-          <w:rFonts w:cs="Times New Roman"/>
-          <w:b/>
-          <w:sz w:val="20"/>
-          <w:szCs w:val="20"/>
-          <w:lang w:eastAsia="ko-KR"/>
-        </w:rPr>
-      </w:pPr>
-      <w:r>
-        <w:rPr>
-          <w:rFonts w:cs="Times New Roman" w:hint="eastAsia"/>
-          <w:b/>
-          <w:sz w:val="20"/>
-          <w:szCs w:val="20"/>
-          <w:lang w:eastAsia="ko-KR"/>
-        </w:rPr>
-        <w:t>Projects</w:t>
-      </w:r>
-    </w:p>
-    <w:p>
-      <w:pPr>
-        <w:numPr>
-          <w:ilvl w:val="0"/>
-          <w:numId w:val="10"/>
-        </w:numPr>
-        <w:spacing w:line="26" w:lineRule="atLeast"/>
-        <w:rPr>
-          <w:rFonts w:cs="Times New Roman"/>
-          <w:sz w:val="20"/>
-          <w:szCs w:val="20"/>
-        </w:rPr>
-      </w:pPr>
-      <w:r>
-        <w:rPr>
-          <w:rFonts w:cs="Times New Roman" w:hint="eastAsia"/>
-          <w:b/>
-          <w:bCs/>
-          <w:sz w:val="20"/>
-          <w:szCs w:val="20"/>
-          <w:lang w:eastAsia="ko-KR"/>
-        </w:rPr>
-        <w:t>m0nee</w:t>
-      </w:r>
-      <w:r>
-        <w:rPr>
-          <w:rFonts w:cs="Times New Roman" w:hint="eastAsia"/>
-          <w:sz w:val="20"/>
-          <w:szCs w:val="20"/>
-          <w:lang w:eastAsia="ko-KR"/>
-        </w:rPr>
-        <w:t xml:space="preserve"> </w:t>
-      </w:r>
-      <w:r>
-        <w:rPr>
-          <w:rFonts w:cs="Times New Roman"/>
-          <w:sz w:val="20"/>
-          <w:szCs w:val="20"/>
-          <w:lang w:eastAsia="ko-KR"/>
-        </w:rPr>
-        <w:t>–</w:t>
-      </w:r>
-      <w:r>
-        <w:rPr>
-          <w:rFonts w:cs="Times New Roman" w:hint="eastAsia"/>
-          <w:sz w:val="20"/>
-          <w:szCs w:val="20"/>
-          <w:lang w:eastAsia="ko-KR"/>
-        </w:rPr>
-        <w:t xml:space="preserve"> personal finance management tool for Windows</w:t>
-      </w:r>
-    </w:p>
-    <w:p>
-      <w:pPr>
-        <w:numPr>
-          <w:ilvl w:val="0"/>
-          <w:numId w:val="10"/>
-        </w:numPr>
-        <w:spacing w:line="26" w:lineRule="atLeast"/>
-        <w:jc w:val="both"/>
-        <w:rPr>
-          <w:rFonts w:cs="Times New Roman" w:hint="eastAsia"/>
-          <w:sz w:val="20"/>
-          <w:szCs w:val="20"/>
-        </w:rPr>
-      </w:pPr>
-      <w:r>
-        <w:rPr>
-          <w:rFonts w:cs="Times New Roman" w:hint="eastAsia"/>
-          <w:b/>
-          <w:bCs/>
-          <w:sz w:val="20"/>
-          <w:szCs w:val="20"/>
-          <w:lang w:eastAsia="ko-KR"/>
-        </w:rPr>
-        <w:t>Humankind in a nutshell</w:t>
-      </w:r>
-      <w:r>
-        <w:rPr>
-          <w:rFonts w:cs="Times New Roman" w:hint="eastAsia"/>
-          <w:sz w:val="20"/>
-          <w:szCs w:val="20"/>
-          <w:lang w:eastAsia="ko-KR"/>
-        </w:rPr>
-        <w:t xml:space="preserve"> </w:t>
-      </w:r>
-      <w:r>
-        <w:rPr>
-          <w:rFonts w:cs="Times New Roman"/>
-          <w:sz w:val="20"/>
-          <w:szCs w:val="20"/>
-          <w:lang w:eastAsia="ko-KR"/>
-        </w:rPr>
-        <w:t>–</w:t>
-      </w:r>
-      <w:r>
-        <w:rPr>
-          <w:rFonts w:cs="Times New Roman" w:hint="eastAsia"/>
-          <w:sz w:val="20"/>
-          <w:szCs w:val="20"/>
-          <w:lang w:eastAsia="ko-KR"/>
-        </w:rPr>
-        <w:t xml:space="preserve"> strategy game on Steam</w:t>
-      </w:r>
-      <w:r>
-        <w:rPr>
-          <w:sz w:val="20"/>
-          <w:szCs w:val="20"/>
-          <w:lang w:eastAsia="ko-KR"/>
-        </w:rPr>
-        <w:tab/>
-      </w:r>
     </w:p>
     <w:p>
       <w:pPr>
@@ -2201,12 +2281,21 @@
       </w:pPr>
       <w:r>
         <w:rPr>
+          <w:rFonts w:cs="Times New Roman" w:hint="eastAsia"/>
+          <w:sz w:val="20"/>
+          <w:szCs w:val="20"/>
+          <w:lang w:eastAsia="ko-KR"/>
+        </w:rPr>
+        <w:t xml:space="preserve">MS Office, </w:t>
+      </w:r>
+      <w:r>
+        <w:rPr>
           <w:rFonts w:cs="Times New Roman"/>
           <w:sz w:val="20"/>
           <w:szCs w:val="20"/>
           <w:lang w:eastAsia="ko-KR"/>
         </w:rPr>
-        <w:t>Python, Django, HTML, CSS, SQL, Git, GameMaker Language, WordPress</w:t>
+        <w:t>Python, Django, HTML, CSS, SQL, Git, WordPress</w:t>
       </w:r>
       <w:r>
         <w:rPr>
@@ -2215,7 +2304,25 @@
           <w:szCs w:val="20"/>
           <w:lang w:eastAsia="ko-KR"/>
         </w:rPr>
-        <w:t>, Tkinter</w:t>
+        <w:t xml:space="preserve">, </w:t>
+      </w:r>
+      <w:r>
+        <w:rPr>
+          <w:rFonts w:cs="Times New Roman"/>
+          <w:sz w:val="20"/>
+          <w:szCs w:val="20"/>
+          <w:lang w:eastAsia="ko-KR"/>
+        </w:rPr>
+        <w:t>JavaScript (</w:t>
+      </w:r>
+      <w:r>
+        <w:rPr>
+          <w:rFonts w:cs="Times New Roman" w:hint="eastAsia"/>
+          <w:sz w:val="20"/>
+          <w:szCs w:val="20"/>
+          <w:lang w:eastAsia="ko-KR"/>
+        </w:rPr>
+        <w:t>Entry)</w:t>
       </w:r>
     </w:p>
     <w:p>
@@ -2250,20 +2357,80 @@
         <w:jc w:val="both"/>
         <w:rPr>
           <w:rFonts w:cs="Times New Roman"/>
-          <w:sz w:val="20"/>
-          <w:szCs w:val="20"/>
-        </w:rPr>
-      </w:pPr>
-    </w:p>
-    <w:p>
-      <w:pPr>
+          <w:b/>
+          <w:bCs/>
+          <w:sz w:val="20"/>
+          <w:szCs w:val="20"/>
+          <w:lang w:eastAsia="ko-KR"/>
+        </w:rPr>
+      </w:pPr>
+      <w:r>
+        <w:rPr>
+          <w:rFonts w:cs="Times New Roman" w:hint="eastAsia"/>
+          <w:b/>
+          <w:bCs/>
+          <w:sz w:val="20"/>
+          <w:szCs w:val="20"/>
+          <w:lang w:eastAsia="ko-KR"/>
+        </w:rPr>
+        <w:t>Hobbies</w:t>
+      </w:r>
+    </w:p>
+    <w:p>
+      <w:pPr>
+        <w:pStyle w:val="ListParagraph"/>
+        <w:numPr>
+          <w:ilvl w:val="0"/>
+          <w:numId w:val="10"/>
+        </w:numPr>
+        <w:tabs>
+          <w:tab w:val="right" w:pos="9630"/>
+        </w:tabs>
         <w:spacing w:line="26" w:lineRule="atLeast"/>
-        <w:jc w:val="both"/>
-        <w:rPr>
-          <w:sz w:val="20"/>
-          <w:szCs w:val="20"/>
-        </w:rPr>
-      </w:pPr>
+        <w:ind w:leftChars="0"/>
+        <w:rPr>
+          <w:sz w:val="20"/>
+          <w:szCs w:val="20"/>
+          <w:lang w:val="en-GB" w:eastAsia="ko-KR"/>
+        </w:rPr>
+      </w:pPr>
+      <w:r>
+        <w:rPr>
+          <w:rFonts w:hint="eastAsia"/>
+          <w:sz w:val="20"/>
+          <w:szCs w:val="20"/>
+          <w:lang w:val="en-GB" w:eastAsia="ko-KR"/>
+        </w:rPr>
+        <w:t>Game Development</w:t>
+      </w:r>
+    </w:p>
+    <w:p>
+      <w:pPr>
+        <w:pStyle w:val="ListParagraph"/>
+        <w:numPr>
+          <w:ilvl w:val="0"/>
+          <w:numId w:val="10"/>
+        </w:numPr>
+        <w:tabs>
+          <w:tab w:val="right" w:pos="9630"/>
+        </w:tabs>
+        <w:spacing w:line="26" w:lineRule="atLeast"/>
+        <w:ind w:leftChars="0"/>
+        <w:rPr>
+          <w:sz w:val="20"/>
+          <w:szCs w:val="20"/>
+          <w:lang w:val="en-GB" w:eastAsia="ko-KR"/>
+        </w:rPr>
+      </w:pPr>
+      <w:r>
+        <w:rPr>
+          <w:rFonts w:hint="eastAsia"/>
+          <w:sz w:val="20"/>
+          <w:szCs w:val="20"/>
+          <w:lang w:val="en-GB" w:eastAsia="ko-KR"/>
+        </w:rPr>
+        <w:t>Football</w:t>
+      </w:r>
     </w:p>
     <w:sectPr>
       <w:headerReference w:type="default" r:id="rId10"/>
@@ -2596,11 +2763,11 @@
   <w:abstractNum w:abstractNumId="2" w15:restartNumberingAfterBreak="0">
     <w:nsid w:val="0C734E21"/>
     <w:multiLevelType w:val="hybridMultilevel"/>
-    <w:tmpl w:val="D2FEF654"/>
-    <w:lvl w:ilvl="0" w:tplc="C9705B22">
-      <w:start w:val="1"/>
-      <w:numFmt w:val="bullet"/>
-      <w:lvlText w:val=""/>
+    <w:tmpl w:val="7700B832"/>
+    <w:lvl w:ilvl="0" w:tplc="08090001">
+      <w:start w:val="1"/>
+      <w:numFmt w:val="bullet"/>
+      <w:lvlText w:val=""/>
       <w:lvlJc w:val="left"/>
       <w:pPr>
         <w:tabs>
@@ -2609,7 +2776,7 @@
         <w:ind w:left="860" w:hanging="360"/>
       </w:pPr>
       <w:rPr>
-        <w:rFonts w:ascii="Wingdings" w:hAnsi="Wingdings" w:hint="default"/>
+        <w:rFonts w:ascii="Symbol" w:hAnsi="Symbol" w:hint="default"/>
       </w:rPr>
     </w:lvl>
     <w:lvl w:ilvl="1" w:tplc="0809000D">
@@ -3843,14 +4010,14 @@
   <w:abstractNum w:abstractNumId="13" w15:restartNumberingAfterBreak="0">
     <w:nsid w:val="45C66EDA"/>
     <w:multiLevelType w:val="hybridMultilevel"/>
-    <w:tmpl w:val="A36013BE"/>
+    <w:tmpl w:val="F3387328"/>
     <w:lvl w:ilvl="0" w:tplc="C9705B22">
       <w:start w:val="1"/>
       <w:numFmt w:val="bullet"/>
       <w:lvlText w:val=""/>
       <w:lvlJc w:val="left"/>
       <w:pPr>
-        <w:ind w:left="825" w:hanging="400"/>
+        <w:ind w:left="800" w:hanging="400"/>
       </w:pPr>
       <w:rPr>
         <w:rFonts w:ascii="Wingdings" w:hAnsi="Wingdings" w:hint="default"/>
@@ -4545,61 +4712,61 @@
       </w:rPr>
     </w:lvl>
   </w:abstractNum>
-  <w:num w:numId="1" w16cid:durableId="917906951">
+  <w:num w:numId="1" w16cid:durableId="363017423">
     <w:abstractNumId w:val="17"/>
   </w:num>
-  <w:num w:numId="2" w16cid:durableId="1161888555">
+  <w:num w:numId="2" w16cid:durableId="1426463379">
     <w:abstractNumId w:val="5"/>
   </w:num>
-  <w:num w:numId="3" w16cid:durableId="833379146">
+  <w:num w:numId="3" w16cid:durableId="1034622588">
     <w:abstractNumId w:val="2"/>
   </w:num>
-  <w:num w:numId="4" w16cid:durableId="1771701445">
+  <w:num w:numId="4" w16cid:durableId="2022316711">
     <w:abstractNumId w:val="3"/>
   </w:num>
-  <w:num w:numId="5" w16cid:durableId="926234676">
+  <w:num w:numId="5" w16cid:durableId="1463843897">
     <w:abstractNumId w:val="4"/>
   </w:num>
-  <w:num w:numId="6" w16cid:durableId="750662620">
+  <w:num w:numId="6" w16cid:durableId="1305163871">
     <w:abstractNumId w:val="14"/>
   </w:num>
-  <w:num w:numId="7" w16cid:durableId="76902063">
+  <w:num w:numId="7" w16cid:durableId="1454665903">
     <w:abstractNumId w:val="8"/>
   </w:num>
-  <w:num w:numId="8" w16cid:durableId="620310587">
+  <w:num w:numId="8" w16cid:durableId="1788811796">
     <w:abstractNumId w:val="18"/>
   </w:num>
-  <w:num w:numId="9" w16cid:durableId="1328363453">
+  <w:num w:numId="9" w16cid:durableId="799882288">
     <w:abstractNumId w:val="12"/>
   </w:num>
-  <w:num w:numId="10" w16cid:durableId="1879007609">
+  <w:num w:numId="10" w16cid:durableId="531575795">
     <w:abstractNumId w:val="13"/>
   </w:num>
-  <w:num w:numId="11" w16cid:durableId="184680630">
+  <w:num w:numId="11" w16cid:durableId="799878579">
     <w:abstractNumId w:val="0"/>
   </w:num>
-  <w:num w:numId="12" w16cid:durableId="1649435223">
+  <w:num w:numId="12" w16cid:durableId="804547827">
     <w:abstractNumId w:val="7"/>
   </w:num>
-  <w:num w:numId="13" w16cid:durableId="813331714">
+  <w:num w:numId="13" w16cid:durableId="111826755">
     <w:abstractNumId w:val="10"/>
   </w:num>
-  <w:num w:numId="14" w16cid:durableId="87624651">
+  <w:num w:numId="14" w16cid:durableId="1516654136">
     <w:abstractNumId w:val="11"/>
   </w:num>
-  <w:num w:numId="15" w16cid:durableId="2031561032">
+  <w:num w:numId="15" w16cid:durableId="1515148765">
     <w:abstractNumId w:val="1"/>
   </w:num>
-  <w:num w:numId="16" w16cid:durableId="1763605977">
+  <w:num w:numId="16" w16cid:durableId="830413152">
     <w:abstractNumId w:val="6"/>
   </w:num>
-  <w:num w:numId="17" w16cid:durableId="2101487093">
+  <w:num w:numId="17" w16cid:durableId="1522665719">
     <w:abstractNumId w:val="16"/>
   </w:num>
-  <w:num w:numId="18" w16cid:durableId="64304610">
+  <w:num w:numId="18" w16cid:durableId="1788701189">
     <w:abstractNumId w:val="9"/>
   </w:num>
-  <w:num w:numId="19" w16cid:durableId="1500268591">
+  <w:num w:numId="19" w16cid:durableId="462037344">
     <w:abstractNumId w:val="15"/>
   </w:num>
   <w:numIdMacAtCleanup w:val="10"/>

</xml_diff>